<commit_message>
ya esta todo creo
</commit_message>
<xml_diff>
--- a/portafolio/memoria/PedroSPortafolioMemoria.docx
+++ b/portafolio/memoria/PedroSPortafolioMemoria.docx
@@ -3852,7 +3852,7 @@
               <w:noProof/>
             </w:rPr>
             <w:drawing>
-              <wp:anchor distT="0" distB="0" distL="114300" distR="114300" simplePos="0" relativeHeight="251664384" behindDoc="1" locked="0" layoutInCell="1" allowOverlap="1" wp14:anchorId="6A391AE8" wp14:editId="7168746A">
+              <wp:anchor distT="0" distB="0" distL="114300" distR="114300" simplePos="0" relativeHeight="251664384" behindDoc="1" locked="0" layoutInCell="1" allowOverlap="1" wp14:anchorId="6A391AE8" wp14:editId="4CEAE1C0">
                 <wp:simplePos x="0" y="0"/>
                 <wp:positionH relativeFrom="column">
                   <wp:posOffset>-334645</wp:posOffset>
@@ -4485,8 +4485,14 @@
         <w:p>
           <w:pPr>
             <w:pStyle w:val="TtuloTDC"/>
+            <w:rPr>
+              <w:color w:val="70AD47" w:themeColor="accent6"/>
+            </w:rPr>
           </w:pPr>
           <w:r>
+            <w:rPr>
+              <w:color w:val="70AD47" w:themeColor="accent6"/>
+            </w:rPr>
             <w:t>Contenido</w:t>
           </w:r>
         </w:p>
@@ -4511,7 +4517,7 @@
           <w:r>
             <w:fldChar w:fldCharType="separate"/>
           </w:r>
-          <w:hyperlink w:anchor="_Toc183595658" w:history="1">
+          <w:hyperlink w:anchor="_Toc183608550" w:history="1">
             <w:r>
               <w:rPr>
                 <w:rStyle w:val="Hipervnculo"/>
@@ -4538,7 +4544,7 @@
                 <w:noProof/>
                 <w:webHidden/>
               </w:rPr>
-              <w:instrText xml:space="preserve"> PAGEREF _Toc183595658 \h </w:instrText>
+              <w:instrText xml:space="preserve"> PAGEREF _Toc183608550 \h </w:instrText>
             </w:r>
             <w:r>
               <w:rPr>
@@ -4558,7 +4564,7 @@
                 <w:noProof/>
                 <w:webHidden/>
               </w:rPr>
-              <w:t>2</w:t>
+              <w:t>1</w:t>
             </w:r>
             <w:r>
               <w:rPr>
@@ -4581,7 +4587,7 @@
               <w:lang w:eastAsia="es-ES"/>
             </w:rPr>
           </w:pPr>
-          <w:hyperlink w:anchor="_Toc183595659" w:history="1">
+          <w:hyperlink w:anchor="_Toc183608551" w:history="1">
             <w:r>
               <w:rPr>
                 <w:rStyle w:val="Hipervnculo"/>
@@ -4608,7 +4614,7 @@
                 <w:noProof/>
                 <w:webHidden/>
               </w:rPr>
-              <w:instrText xml:space="preserve"> PAGEREF _Toc183595659 \h </w:instrText>
+              <w:instrText xml:space="preserve"> PAGEREF _Toc183608551 \h </w:instrText>
             </w:r>
             <w:r>
               <w:rPr>
@@ -4651,7 +4657,7 @@
               <w:lang w:eastAsia="es-ES"/>
             </w:rPr>
           </w:pPr>
-          <w:hyperlink w:anchor="_Toc183595660" w:history="1">
+          <w:hyperlink w:anchor="_Toc183608552" w:history="1">
             <w:r>
               <w:rPr>
                 <w:rStyle w:val="Hipervnculo"/>
@@ -4678,7 +4684,7 @@
                 <w:noProof/>
                 <w:webHidden/>
               </w:rPr>
-              <w:instrText xml:space="preserve"> PAGEREF _Toc183595660 \h </w:instrText>
+              <w:instrText xml:space="preserve"> PAGEREF _Toc183608552 \h </w:instrText>
             </w:r>
             <w:r>
               <w:rPr>
@@ -4699,6 +4705,636 @@
                 <w:webHidden/>
               </w:rPr>
               <w:t>2</w:t>
+            </w:r>
+            <w:r>
+              <w:rPr>
+                <w:noProof/>
+                <w:webHidden/>
+              </w:rPr>
+              <w:fldChar w:fldCharType="end"/>
+            </w:r>
+          </w:hyperlink>
+        </w:p>
+        <w:p>
+          <w:pPr>
+            <w:pStyle w:val="TDC2"/>
+            <w:tabs>
+              <w:tab w:val="right" w:leader="dot" w:pos="8494"/>
+            </w:tabs>
+            <w:rPr>
+              <w:rFonts w:eastAsiaTheme="minorEastAsia"/>
+              <w:noProof/>
+              <w:lang w:eastAsia="es-ES"/>
+            </w:rPr>
+          </w:pPr>
+          <w:hyperlink w:anchor="_Toc183608553" w:history="1">
+            <w:r>
+              <w:rPr>
+                <w:rStyle w:val="Hipervnculo"/>
+                <w:noProof/>
+              </w:rPr>
+              <w:t>Carousel</w:t>
+            </w:r>
+            <w:r>
+              <w:rPr>
+                <w:noProof/>
+                <w:webHidden/>
+              </w:rPr>
+              <w:tab/>
+            </w:r>
+            <w:r>
+              <w:rPr>
+                <w:noProof/>
+                <w:webHidden/>
+              </w:rPr>
+              <w:fldChar w:fldCharType="begin"/>
+            </w:r>
+            <w:r>
+              <w:rPr>
+                <w:noProof/>
+                <w:webHidden/>
+              </w:rPr>
+              <w:instrText xml:space="preserve"> PAGEREF _Toc183608553 \h </w:instrText>
+            </w:r>
+            <w:r>
+              <w:rPr>
+                <w:noProof/>
+                <w:webHidden/>
+              </w:rPr>
+            </w:r>
+            <w:r>
+              <w:rPr>
+                <w:noProof/>
+                <w:webHidden/>
+              </w:rPr>
+              <w:fldChar w:fldCharType="separate"/>
+            </w:r>
+            <w:r>
+              <w:rPr>
+                <w:noProof/>
+                <w:webHidden/>
+              </w:rPr>
+              <w:t>2</w:t>
+            </w:r>
+            <w:r>
+              <w:rPr>
+                <w:noProof/>
+                <w:webHidden/>
+              </w:rPr>
+              <w:fldChar w:fldCharType="end"/>
+            </w:r>
+          </w:hyperlink>
+        </w:p>
+        <w:p>
+          <w:pPr>
+            <w:pStyle w:val="TDC1"/>
+            <w:tabs>
+              <w:tab w:val="right" w:leader="dot" w:pos="8494"/>
+            </w:tabs>
+            <w:rPr>
+              <w:rFonts w:eastAsiaTheme="minorEastAsia"/>
+              <w:noProof/>
+              <w:lang w:eastAsia="es-ES"/>
+            </w:rPr>
+          </w:pPr>
+          <w:hyperlink w:anchor="_Toc183608554" w:history="1">
+            <w:r>
+              <w:rPr>
+                <w:rStyle w:val="Hipervnculo"/>
+                <w:noProof/>
+              </w:rPr>
+              <w:t>Segunda sección</w:t>
+            </w:r>
+            <w:r>
+              <w:rPr>
+                <w:noProof/>
+                <w:webHidden/>
+              </w:rPr>
+              <w:tab/>
+            </w:r>
+            <w:r>
+              <w:rPr>
+                <w:noProof/>
+                <w:webHidden/>
+              </w:rPr>
+              <w:fldChar w:fldCharType="begin"/>
+            </w:r>
+            <w:r>
+              <w:rPr>
+                <w:noProof/>
+                <w:webHidden/>
+              </w:rPr>
+              <w:instrText xml:space="preserve"> PAGEREF _Toc183608554 \h </w:instrText>
+            </w:r>
+            <w:r>
+              <w:rPr>
+                <w:noProof/>
+                <w:webHidden/>
+              </w:rPr>
+            </w:r>
+            <w:r>
+              <w:rPr>
+                <w:noProof/>
+                <w:webHidden/>
+              </w:rPr>
+              <w:fldChar w:fldCharType="separate"/>
+            </w:r>
+            <w:r>
+              <w:rPr>
+                <w:noProof/>
+                <w:webHidden/>
+              </w:rPr>
+              <w:t>3</w:t>
+            </w:r>
+            <w:r>
+              <w:rPr>
+                <w:noProof/>
+                <w:webHidden/>
+              </w:rPr>
+              <w:fldChar w:fldCharType="end"/>
+            </w:r>
+          </w:hyperlink>
+        </w:p>
+        <w:p>
+          <w:pPr>
+            <w:pStyle w:val="TDC2"/>
+            <w:tabs>
+              <w:tab w:val="right" w:leader="dot" w:pos="8494"/>
+            </w:tabs>
+            <w:rPr>
+              <w:rFonts w:eastAsiaTheme="minorEastAsia"/>
+              <w:noProof/>
+              <w:lang w:eastAsia="es-ES"/>
+            </w:rPr>
+          </w:pPr>
+          <w:hyperlink w:anchor="_Toc183608555" w:history="1">
+            <w:r>
+              <w:rPr>
+                <w:rStyle w:val="Hipervnculo"/>
+                <w:noProof/>
+              </w:rPr>
+              <w:t>Portafolio</w:t>
+            </w:r>
+            <w:r>
+              <w:rPr>
+                <w:noProof/>
+                <w:webHidden/>
+              </w:rPr>
+              <w:tab/>
+            </w:r>
+            <w:r>
+              <w:rPr>
+                <w:noProof/>
+                <w:webHidden/>
+              </w:rPr>
+              <w:fldChar w:fldCharType="begin"/>
+            </w:r>
+            <w:r>
+              <w:rPr>
+                <w:noProof/>
+                <w:webHidden/>
+              </w:rPr>
+              <w:instrText xml:space="preserve"> PAGEREF _Toc183608555 \h </w:instrText>
+            </w:r>
+            <w:r>
+              <w:rPr>
+                <w:noProof/>
+                <w:webHidden/>
+              </w:rPr>
+            </w:r>
+            <w:r>
+              <w:rPr>
+                <w:noProof/>
+                <w:webHidden/>
+              </w:rPr>
+              <w:fldChar w:fldCharType="separate"/>
+            </w:r>
+            <w:r>
+              <w:rPr>
+                <w:noProof/>
+                <w:webHidden/>
+              </w:rPr>
+              <w:t>3</w:t>
+            </w:r>
+            <w:r>
+              <w:rPr>
+                <w:noProof/>
+                <w:webHidden/>
+              </w:rPr>
+              <w:fldChar w:fldCharType="end"/>
+            </w:r>
+          </w:hyperlink>
+        </w:p>
+        <w:p>
+          <w:pPr>
+            <w:pStyle w:val="TDC1"/>
+            <w:tabs>
+              <w:tab w:val="right" w:leader="dot" w:pos="8494"/>
+            </w:tabs>
+            <w:rPr>
+              <w:rFonts w:eastAsiaTheme="minorEastAsia"/>
+              <w:noProof/>
+              <w:lang w:eastAsia="es-ES"/>
+            </w:rPr>
+          </w:pPr>
+          <w:hyperlink w:anchor="_Toc183608556" w:history="1">
+            <w:r>
+              <w:rPr>
+                <w:rStyle w:val="Hipervnculo"/>
+                <w:noProof/>
+              </w:rPr>
+              <w:t>Tercera sección</w:t>
+            </w:r>
+            <w:r>
+              <w:rPr>
+                <w:noProof/>
+                <w:webHidden/>
+              </w:rPr>
+              <w:tab/>
+            </w:r>
+            <w:r>
+              <w:rPr>
+                <w:noProof/>
+                <w:webHidden/>
+              </w:rPr>
+              <w:fldChar w:fldCharType="begin"/>
+            </w:r>
+            <w:r>
+              <w:rPr>
+                <w:noProof/>
+                <w:webHidden/>
+              </w:rPr>
+              <w:instrText xml:space="preserve"> PAGEREF _Toc183608556 \h </w:instrText>
+            </w:r>
+            <w:r>
+              <w:rPr>
+                <w:noProof/>
+                <w:webHidden/>
+              </w:rPr>
+            </w:r>
+            <w:r>
+              <w:rPr>
+                <w:noProof/>
+                <w:webHidden/>
+              </w:rPr>
+              <w:fldChar w:fldCharType="separate"/>
+            </w:r>
+            <w:r>
+              <w:rPr>
+                <w:noProof/>
+                <w:webHidden/>
+              </w:rPr>
+              <w:t>3</w:t>
+            </w:r>
+            <w:r>
+              <w:rPr>
+                <w:noProof/>
+                <w:webHidden/>
+              </w:rPr>
+              <w:fldChar w:fldCharType="end"/>
+            </w:r>
+          </w:hyperlink>
+        </w:p>
+        <w:p>
+          <w:pPr>
+            <w:pStyle w:val="TDC2"/>
+            <w:tabs>
+              <w:tab w:val="right" w:leader="dot" w:pos="8494"/>
+            </w:tabs>
+            <w:rPr>
+              <w:rFonts w:eastAsiaTheme="minorEastAsia"/>
+              <w:noProof/>
+              <w:lang w:eastAsia="es-ES"/>
+            </w:rPr>
+          </w:pPr>
+          <w:hyperlink w:anchor="_Toc183608557" w:history="1">
+            <w:r>
+              <w:rPr>
+                <w:rStyle w:val="Hipervnculo"/>
+                <w:noProof/>
+              </w:rPr>
+              <w:t>Sobre mí</w:t>
+            </w:r>
+            <w:r>
+              <w:rPr>
+                <w:noProof/>
+                <w:webHidden/>
+              </w:rPr>
+              <w:tab/>
+            </w:r>
+            <w:r>
+              <w:rPr>
+                <w:noProof/>
+                <w:webHidden/>
+              </w:rPr>
+              <w:fldChar w:fldCharType="begin"/>
+            </w:r>
+            <w:r>
+              <w:rPr>
+                <w:noProof/>
+                <w:webHidden/>
+              </w:rPr>
+              <w:instrText xml:space="preserve"> PAGEREF _Toc183608557 \h </w:instrText>
+            </w:r>
+            <w:r>
+              <w:rPr>
+                <w:noProof/>
+                <w:webHidden/>
+              </w:rPr>
+            </w:r>
+            <w:r>
+              <w:rPr>
+                <w:noProof/>
+                <w:webHidden/>
+              </w:rPr>
+              <w:fldChar w:fldCharType="separate"/>
+            </w:r>
+            <w:r>
+              <w:rPr>
+                <w:noProof/>
+                <w:webHidden/>
+              </w:rPr>
+              <w:t>3</w:t>
+            </w:r>
+            <w:r>
+              <w:rPr>
+                <w:noProof/>
+                <w:webHidden/>
+              </w:rPr>
+              <w:fldChar w:fldCharType="end"/>
+            </w:r>
+          </w:hyperlink>
+        </w:p>
+        <w:p>
+          <w:pPr>
+            <w:pStyle w:val="TDC2"/>
+            <w:tabs>
+              <w:tab w:val="right" w:leader="dot" w:pos="8494"/>
+            </w:tabs>
+            <w:rPr>
+              <w:rFonts w:eastAsiaTheme="minorEastAsia"/>
+              <w:noProof/>
+              <w:lang w:eastAsia="es-ES"/>
+            </w:rPr>
+          </w:pPr>
+          <w:hyperlink w:anchor="_Toc183608558" w:history="1">
+            <w:r>
+              <w:rPr>
+                <w:rStyle w:val="Hipervnculo"/>
+                <w:noProof/>
+              </w:rPr>
+              <w:t>Proyectos</w:t>
+            </w:r>
+            <w:r>
+              <w:rPr>
+                <w:noProof/>
+                <w:webHidden/>
+              </w:rPr>
+              <w:tab/>
+            </w:r>
+            <w:r>
+              <w:rPr>
+                <w:noProof/>
+                <w:webHidden/>
+              </w:rPr>
+              <w:fldChar w:fldCharType="begin"/>
+            </w:r>
+            <w:r>
+              <w:rPr>
+                <w:noProof/>
+                <w:webHidden/>
+              </w:rPr>
+              <w:instrText xml:space="preserve"> PAGEREF _Toc183608558 \h </w:instrText>
+            </w:r>
+            <w:r>
+              <w:rPr>
+                <w:noProof/>
+                <w:webHidden/>
+              </w:rPr>
+            </w:r>
+            <w:r>
+              <w:rPr>
+                <w:noProof/>
+                <w:webHidden/>
+              </w:rPr>
+              <w:fldChar w:fldCharType="separate"/>
+            </w:r>
+            <w:r>
+              <w:rPr>
+                <w:noProof/>
+                <w:webHidden/>
+              </w:rPr>
+              <w:t>4</w:t>
+            </w:r>
+            <w:r>
+              <w:rPr>
+                <w:noProof/>
+                <w:webHidden/>
+              </w:rPr>
+              <w:fldChar w:fldCharType="end"/>
+            </w:r>
+          </w:hyperlink>
+        </w:p>
+        <w:p>
+          <w:pPr>
+            <w:pStyle w:val="TDC1"/>
+            <w:tabs>
+              <w:tab w:val="right" w:leader="dot" w:pos="8494"/>
+            </w:tabs>
+            <w:rPr>
+              <w:rFonts w:eastAsiaTheme="minorEastAsia"/>
+              <w:noProof/>
+              <w:lang w:eastAsia="es-ES"/>
+            </w:rPr>
+          </w:pPr>
+          <w:hyperlink w:anchor="_Toc183608559" w:history="1">
+            <w:r>
+              <w:rPr>
+                <w:rStyle w:val="Hipervnculo"/>
+                <w:noProof/>
+              </w:rPr>
+              <w:t>Cuarta sección</w:t>
+            </w:r>
+            <w:r>
+              <w:rPr>
+                <w:noProof/>
+                <w:webHidden/>
+              </w:rPr>
+              <w:tab/>
+            </w:r>
+            <w:r>
+              <w:rPr>
+                <w:noProof/>
+                <w:webHidden/>
+              </w:rPr>
+              <w:fldChar w:fldCharType="begin"/>
+            </w:r>
+            <w:r>
+              <w:rPr>
+                <w:noProof/>
+                <w:webHidden/>
+              </w:rPr>
+              <w:instrText xml:space="preserve"> PAGEREF _Toc183608559 \h </w:instrText>
+            </w:r>
+            <w:r>
+              <w:rPr>
+                <w:noProof/>
+                <w:webHidden/>
+              </w:rPr>
+            </w:r>
+            <w:r>
+              <w:rPr>
+                <w:noProof/>
+                <w:webHidden/>
+              </w:rPr>
+              <w:fldChar w:fldCharType="separate"/>
+            </w:r>
+            <w:r>
+              <w:rPr>
+                <w:noProof/>
+                <w:webHidden/>
+              </w:rPr>
+              <w:t>4</w:t>
+            </w:r>
+            <w:r>
+              <w:rPr>
+                <w:noProof/>
+                <w:webHidden/>
+              </w:rPr>
+              <w:fldChar w:fldCharType="end"/>
+            </w:r>
+          </w:hyperlink>
+        </w:p>
+        <w:p>
+          <w:pPr>
+            <w:pStyle w:val="TDC2"/>
+            <w:tabs>
+              <w:tab w:val="right" w:leader="dot" w:pos="8494"/>
+            </w:tabs>
+            <w:rPr>
+              <w:rFonts w:eastAsiaTheme="minorEastAsia"/>
+              <w:noProof/>
+              <w:lang w:eastAsia="es-ES"/>
+            </w:rPr>
+          </w:pPr>
+          <w:hyperlink w:anchor="_Toc183608560" w:history="1">
+            <w:r>
+              <w:rPr>
+                <w:rStyle w:val="Hipervnculo"/>
+                <w:noProof/>
+              </w:rPr>
+              <w:t>Contacto</w:t>
+            </w:r>
+            <w:r>
+              <w:rPr>
+                <w:noProof/>
+                <w:webHidden/>
+              </w:rPr>
+              <w:tab/>
+            </w:r>
+            <w:r>
+              <w:rPr>
+                <w:noProof/>
+                <w:webHidden/>
+              </w:rPr>
+              <w:fldChar w:fldCharType="begin"/>
+            </w:r>
+            <w:r>
+              <w:rPr>
+                <w:noProof/>
+                <w:webHidden/>
+              </w:rPr>
+              <w:instrText xml:space="preserve"> PAGEREF _Toc183608560 \h </w:instrText>
+            </w:r>
+            <w:r>
+              <w:rPr>
+                <w:noProof/>
+                <w:webHidden/>
+              </w:rPr>
+            </w:r>
+            <w:r>
+              <w:rPr>
+                <w:noProof/>
+                <w:webHidden/>
+              </w:rPr>
+              <w:fldChar w:fldCharType="separate"/>
+            </w:r>
+            <w:r>
+              <w:rPr>
+                <w:noProof/>
+                <w:webHidden/>
+              </w:rPr>
+              <w:t>4</w:t>
+            </w:r>
+            <w:r>
+              <w:rPr>
+                <w:noProof/>
+                <w:webHidden/>
+              </w:rPr>
+              <w:fldChar w:fldCharType="end"/>
+            </w:r>
+          </w:hyperlink>
+        </w:p>
+        <w:p>
+          <w:pPr>
+            <w:pStyle w:val="TDC2"/>
+            <w:tabs>
+              <w:tab w:val="right" w:leader="dot" w:pos="8494"/>
+            </w:tabs>
+            <w:rPr>
+              <w:rFonts w:eastAsiaTheme="minorEastAsia"/>
+              <w:noProof/>
+              <w:lang w:eastAsia="es-ES"/>
+            </w:rPr>
+          </w:pPr>
+          <w:hyperlink w:anchor="_Toc183608561" w:history="1">
+            <w:r>
+              <w:rPr>
+                <w:rStyle w:val="Hipervnculo"/>
+                <w:noProof/>
+              </w:rPr>
+              <w:t>Footer</w:t>
+            </w:r>
+            <w:r>
+              <w:rPr>
+                <w:noProof/>
+                <w:webHidden/>
+              </w:rPr>
+              <w:tab/>
+            </w:r>
+            <w:r>
+              <w:rPr>
+                <w:noProof/>
+                <w:webHidden/>
+              </w:rPr>
+              <w:fldChar w:fldCharType="begin"/>
+            </w:r>
+            <w:r>
+              <w:rPr>
+                <w:noProof/>
+                <w:webHidden/>
+              </w:rPr>
+              <w:instrText xml:space="preserve"> PAGEREF _Toc183608561 \h </w:instrText>
+            </w:r>
+            <w:r>
+              <w:rPr>
+                <w:noProof/>
+                <w:webHidden/>
+              </w:rPr>
+            </w:r>
+            <w:r>
+              <w:rPr>
+                <w:noProof/>
+                <w:webHidden/>
+              </w:rPr>
+              <w:fldChar w:fldCharType="separate"/>
+            </w:r>
+            <w:r>
+              <w:rPr>
+                <w:noProof/>
+                <w:webHidden/>
+              </w:rPr>
+              <w:t>4</w:t>
             </w:r>
             <w:r>
               <w:rPr>
@@ -4782,91 +5418,17 @@
     </w:p>
     <w:p>
       <w:pPr>
-        <w:jc w:val="both"/>
-      </w:pPr>
-    </w:p>
-    <w:p>
-      <w:pPr>
-        <w:jc w:val="both"/>
-      </w:pPr>
-    </w:p>
-    <w:p>
-      <w:pPr>
-        <w:jc w:val="both"/>
-      </w:pPr>
-    </w:p>
-    <w:p>
-      <w:pPr>
-        <w:jc w:val="both"/>
-      </w:pPr>
-    </w:p>
-    <w:p>
-      <w:pPr>
-        <w:jc w:val="both"/>
-      </w:pPr>
-    </w:p>
-    <w:p>
-      <w:pPr>
-        <w:jc w:val="both"/>
-      </w:pPr>
-    </w:p>
-    <w:p>
-      <w:pPr>
-        <w:jc w:val="both"/>
-      </w:pPr>
-    </w:p>
-    <w:p>
-      <w:pPr>
-        <w:jc w:val="both"/>
-      </w:pPr>
-    </w:p>
-    <w:p>
-      <w:pPr>
-        <w:jc w:val="both"/>
-      </w:pPr>
-    </w:p>
-    <w:p>
-      <w:pPr>
-        <w:jc w:val="both"/>
-      </w:pPr>
-    </w:p>
-    <w:p>
-      <w:pPr>
-        <w:jc w:val="both"/>
-      </w:pPr>
-    </w:p>
-    <w:p>
-      <w:pPr>
-        <w:jc w:val="both"/>
-      </w:pPr>
-    </w:p>
-    <w:p>
-      <w:pPr>
-        <w:jc w:val="both"/>
-      </w:pPr>
-    </w:p>
-    <w:p>
-      <w:pPr>
-        <w:jc w:val="both"/>
-      </w:pPr>
-    </w:p>
-    <w:p>
-      <w:pPr>
-        <w:jc w:val="both"/>
-      </w:pPr>
-    </w:p>
-    <w:p>
-      <w:pPr>
-        <w:jc w:val="both"/>
-      </w:pPr>
-    </w:p>
-    <w:p>
-      <w:pPr>
         <w:pStyle w:val="Ttulo1"/>
         <w:spacing w:line="22" w:lineRule="atLeast"/>
-      </w:pPr>
-      <w:bookmarkStart w:id="0" w:name="_Toc183595658"/>
-      <w:r>
+        <w:rPr>
+          <w:color w:val="70AD47" w:themeColor="accent6"/>
+        </w:rPr>
+      </w:pPr>
+      <w:bookmarkStart w:id="0" w:name="_Toc183608550"/>
+      <w:r>
+        <w:rPr>
+          <w:color w:val="70AD47" w:themeColor="accent6"/>
+        </w:rPr>
         <w:t>Introducción</w:t>
       </w:r>
       <w:bookmarkEnd w:id="0"/>
@@ -4887,6 +5449,7 @@
       <w:r>
         <w:t xml:space="preserve">Sin embargo, lo entrego con los enlaces </w:t>
       </w:r>
+      <w:proofErr w:type="spellStart"/>
       <w:r>
         <w:rPr>
           <w:i/>
@@ -4894,6 +5457,7 @@
         </w:rPr>
         <w:t>cdn</w:t>
       </w:r>
+      <w:proofErr w:type="spellEnd"/>
       <w:r>
         <w:t xml:space="preserve"> para aligerar el archivo del proyecto. </w:t>
       </w:r>
@@ -4911,30 +5475,32 @@
       <w:pPr>
         <w:pStyle w:val="Ttulo1"/>
         <w:spacing w:line="276" w:lineRule="auto"/>
-      </w:pPr>
-      <w:bookmarkStart w:id="1" w:name="_Toc183595659"/>
-      <w:r>
+        <w:rPr>
+          <w:color w:val="70AD47" w:themeColor="accent6"/>
+        </w:rPr>
+      </w:pPr>
+      <w:bookmarkStart w:id="1" w:name="_Toc183608551"/>
+      <w:proofErr w:type="spellStart"/>
+      <w:r>
+        <w:rPr>
+          <w:color w:val="70AD47" w:themeColor="accent6"/>
+        </w:rPr>
+        <w:lastRenderedPageBreak/>
         <w:t>Navbar</w:t>
       </w:r>
       <w:bookmarkEnd w:id="1"/>
+      <w:proofErr w:type="spellEnd"/>
     </w:p>
+    <w:p/>
     <w:p>
       <w:pPr>
         <w:spacing w:line="276" w:lineRule="auto"/>
         <w:jc w:val="both"/>
-        <w:rPr>
-          <w:u w:val="single"/>
-        </w:rPr>
-      </w:pPr>
-    </w:p>
-    <w:p>
-      <w:pPr>
-        <w:spacing w:line="276" w:lineRule="auto"/>
-        <w:jc w:val="both"/>
       </w:pPr>
       <w:r>
         <w:t xml:space="preserve">Utilizo la clase </w:t>
       </w:r>
+      <w:proofErr w:type="spellStart"/>
       <w:r>
         <w:rPr>
           <w:i/>
@@ -4942,15 +5508,41 @@
         </w:rPr>
         <w:t>navbar</w:t>
       </w:r>
+      <w:proofErr w:type="spellEnd"/>
       <w:r>
         <w:t xml:space="preserve"> que hemos visto en clase junto al </w:t>
       </w:r>
+      <w:proofErr w:type="spellStart"/>
       <w:r>
         <w:rPr>
           <w:i/>
           <w:iCs/>
         </w:rPr>
-        <w:t xml:space="preserve">navbar toggler </w:t>
+        <w:t>navbar</w:t>
+      </w:r>
+      <w:proofErr w:type="spellEnd"/>
+      <w:r>
+        <w:rPr>
+          <w:i/>
+          <w:iCs/>
+        </w:rPr>
+        <w:t xml:space="preserve"> </w:t>
+      </w:r>
+      <w:proofErr w:type="spellStart"/>
+      <w:r>
+        <w:rPr>
+          <w:i/>
+          <w:iCs/>
+        </w:rPr>
+        <w:t>toggler</w:t>
+      </w:r>
+      <w:proofErr w:type="spellEnd"/>
+      <w:r>
+        <w:rPr>
+          <w:i/>
+          <w:iCs/>
+        </w:rPr>
+        <w:t xml:space="preserve"> </w:t>
       </w:r>
       <w:r>
         <w:t xml:space="preserve">para que se adapte correctamente en dispositivos móviles. Contiene: </w:t>
@@ -4969,6 +5561,7 @@
       <w:r>
         <w:t xml:space="preserve">Logo personal en la parte izquierda con un efecto </w:t>
       </w:r>
+      <w:proofErr w:type="spellStart"/>
       <w:r>
         <w:rPr>
           <w:i/>
@@ -4976,6 +5569,7 @@
         </w:rPr>
         <w:t>hover</w:t>
       </w:r>
+      <w:proofErr w:type="spellEnd"/>
       <w:r>
         <w:t xml:space="preserve"> y un link que abre una pestaña nueva con mi página web. </w:t>
       </w:r>
@@ -5004,6 +5598,7 @@
         <w:spacing w:before="240" w:line="276" w:lineRule="auto"/>
         <w:jc w:val="both"/>
       </w:pPr>
+      <w:proofErr w:type="spellStart"/>
       <w:r>
         <w:rPr>
           <w:i/>
@@ -5011,6 +5606,7 @@
         </w:rPr>
         <w:t>Navbar-toggler</w:t>
       </w:r>
+      <w:proofErr w:type="spellEnd"/>
       <w:r>
         <w:t xml:space="preserve"> o </w:t>
       </w:r>
@@ -5022,7 +5618,15 @@
         <w:t xml:space="preserve">hamburguesa </w:t>
       </w:r>
       <w:r>
-        <w:t>a partir de tamaños “sm”.</w:t>
+        <w:t>a partir de tamaños “</w:t>
+      </w:r>
+      <w:proofErr w:type="spellStart"/>
+      <w:r>
+        <w:t>sm</w:t>
+      </w:r>
+      <w:proofErr w:type="spellEnd"/>
+      <w:r>
+        <w:t>”.</w:t>
       </w:r>
     </w:p>
     <w:p>
@@ -5034,24 +5638,29 @@
         </w:rPr>
       </w:pPr>
       <w:r>
-        <w:t xml:space="preserve">Anotación: mi nombre situado a la derecha aparece a partir de tamaños “md” para no sobrecargar la barra en tamaños más pequeños. </w:t>
+        <w:t>Anotación: mi nombre situado a la derecha aparece a partir de tamaños “</w:t>
+      </w:r>
+      <w:proofErr w:type="spellStart"/>
+      <w:r>
+        <w:t>md</w:t>
+      </w:r>
+      <w:proofErr w:type="spellEnd"/>
+      <w:r>
+        <w:t xml:space="preserve">” para no sobrecargar la barra en tamaños más pequeños. </w:t>
       </w:r>
     </w:p>
     <w:p>
       <w:pPr>
-        <w:spacing w:before="240" w:line="276" w:lineRule="auto"/>
-        <w:jc w:val="both"/>
-        <w:rPr>
-          <w:u w:val="single"/>
-        </w:rPr>
-      </w:pPr>
-    </w:p>
-    <w:p>
-      <w:pPr>
         <w:pStyle w:val="Ttulo1"/>
-      </w:pPr>
-      <w:bookmarkStart w:id="2" w:name="_Toc183595660"/>
-      <w:r>
+        <w:rPr>
+          <w:color w:val="70AD47" w:themeColor="accent6"/>
+        </w:rPr>
+      </w:pPr>
+      <w:bookmarkStart w:id="2" w:name="_Toc183608552"/>
+      <w:r>
+        <w:rPr>
+          <w:color w:val="70AD47" w:themeColor="accent6"/>
+        </w:rPr>
         <w:t>Primera Sección</w:t>
       </w:r>
       <w:bookmarkEnd w:id="2"/>
@@ -5068,18 +5677,17 @@
         <w:rPr>
           <w:noProof/>
         </w:rPr>
-        <w:lastRenderedPageBreak/>
         <w:drawing>
-          <wp:anchor distT="0" distB="0" distL="114300" distR="114300" simplePos="0" relativeHeight="251666432" behindDoc="0" locked="0" layoutInCell="1" allowOverlap="1" wp14:anchorId="08D2A973" wp14:editId="62B69D1F">
+          <wp:anchor distT="0" distB="0" distL="114300" distR="114300" simplePos="0" relativeHeight="251666432" behindDoc="0" locked="0" layoutInCell="1" allowOverlap="1" wp14:anchorId="08D2A973" wp14:editId="55A2B7BB">
             <wp:simplePos x="0" y="0"/>
             <wp:positionH relativeFrom="margin">
-              <wp:align>center</wp:align>
+              <wp:posOffset>470259</wp:posOffset>
             </wp:positionH>
             <wp:positionV relativeFrom="paragraph">
-              <wp:posOffset>665480</wp:posOffset>
+              <wp:posOffset>738560</wp:posOffset>
             </wp:positionV>
-            <wp:extent cx="4782217" cy="3086531"/>
-            <wp:effectExtent l="0" t="0" r="0" b="0"/>
+            <wp:extent cx="4187825" cy="2703195"/>
+            <wp:effectExtent l="0" t="0" r="3175" b="1905"/>
             <wp:wrapTopAndBottom/>
             <wp:docPr id="1288929118" name="Imagen 1"/>
             <wp:cNvGraphicFramePr>
@@ -5107,7 +5715,7 @@
                   <pic:spPr>
                     <a:xfrm>
                       <a:off x="0" y="0"/>
-                      <a:ext cx="4782217" cy="3086531"/>
+                      <a:ext cx="4187825" cy="2703195"/>
                     </a:xfrm>
                     <a:prstGeom prst="rect">
                       <a:avLst/>
@@ -5116,34 +5724,59 @@
                 </pic:pic>
               </a:graphicData>
             </a:graphic>
+            <wp14:sizeRelH relativeFrom="margin">
+              <wp14:pctWidth>0</wp14:pctWidth>
+            </wp14:sizeRelH>
+            <wp14:sizeRelV relativeFrom="margin">
+              <wp14:pctHeight>0</wp14:pctHeight>
+            </wp14:sizeRelV>
           </wp:anchor>
         </w:drawing>
       </w:r>
       <w:r>
         <w:t xml:space="preserve">A modo de </w:t>
       </w:r>
+      <w:proofErr w:type="spellStart"/>
       <w:r>
         <w:rPr>
           <w:i/>
           <w:iCs/>
         </w:rPr>
-        <w:t xml:space="preserve">header </w:t>
-      </w:r>
-      <w:r>
-        <w:t xml:space="preserve">aparecen las letras “Web Developer” a las que he añadido un efecto de escritura haciendo uso de </w:t>
-      </w:r>
+        <w:t>header</w:t>
+      </w:r>
+      <w:proofErr w:type="spellEnd"/>
       <w:r>
         <w:rPr>
           <w:i/>
           <w:iCs/>
         </w:rPr>
-        <w:t>Javascript</w:t>
-      </w:r>
+        <w:t xml:space="preserve"> </w:t>
+      </w:r>
+      <w:r>
+        <w:t xml:space="preserve">aparecen las letras “Web </w:t>
+      </w:r>
+      <w:proofErr w:type="spellStart"/>
+      <w:r>
+        <w:t>Developer</w:t>
+      </w:r>
+      <w:proofErr w:type="spellEnd"/>
+      <w:r>
+        <w:t xml:space="preserve">” a las que he añadido un efecto de escritura haciendo uso de </w:t>
+      </w:r>
+      <w:proofErr w:type="spellStart"/>
       <w:r>
         <w:rPr>
           <w:i/>
           <w:iCs/>
         </w:rPr>
+        <w:t>Javascript</w:t>
+      </w:r>
+      <w:proofErr w:type="spellEnd"/>
+      <w:r>
+        <w:rPr>
+          <w:i/>
+          <w:iCs/>
+        </w:rPr>
         <w:t xml:space="preserve">. </w:t>
       </w:r>
       <w:r>
@@ -5151,18 +5784,1083 @@
       </w:r>
       <w:r>
         <w:t xml:space="preserve">con un lapso de tiempo letra por letra, convirtiendo el texto en una cadena nueva. </w:t>
+      </w:r>
+      <w:r>
+        <w:t xml:space="preserve">Este es uno de los </w:t>
+      </w:r>
+      <w:r>
+        <w:rPr>
+          <w:u w:val="single"/>
+        </w:rPr>
+        <w:t>elementos novedosos</w:t>
+      </w:r>
+      <w:r>
+        <w:t xml:space="preserve"> que he querido implementar.</w:t>
       </w:r>
     </w:p>
     <w:p>
       <w:pPr>
+        <w:pStyle w:val="Ttulo2"/>
+      </w:pPr>
+      <w:bookmarkStart w:id="3" w:name="_Toc183608553"/>
+    </w:p>
+    <w:p>
+      <w:pPr>
+        <w:pStyle w:val="Ttulo2"/>
+      </w:pPr>
+    </w:p>
+    <w:p>
+      <w:pPr>
+        <w:pStyle w:val="Ttulo2"/>
+        <w:rPr>
+          <w:color w:val="70AD47" w:themeColor="accent6"/>
+        </w:rPr>
+      </w:pPr>
+      <w:proofErr w:type="spellStart"/>
+      <w:r>
+        <w:rPr>
+          <w:color w:val="70AD47" w:themeColor="accent6"/>
+        </w:rPr>
+        <w:t>Carousel</w:t>
+      </w:r>
+      <w:bookmarkEnd w:id="3"/>
+      <w:proofErr w:type="spellEnd"/>
+    </w:p>
+    <w:p/>
+    <w:p>
+      <w:pPr>
         <w:jc w:val="both"/>
       </w:pPr>
+      <w:r>
+        <w:t xml:space="preserve">Integro un </w:t>
+      </w:r>
+      <w:proofErr w:type="spellStart"/>
+      <w:r>
+        <w:rPr>
+          <w:i/>
+          <w:iCs/>
+        </w:rPr>
+        <w:t>carousel</w:t>
+      </w:r>
+      <w:proofErr w:type="spellEnd"/>
+      <w:r>
+        <w:rPr>
+          <w:i/>
+          <w:iCs/>
+        </w:rPr>
+        <w:t xml:space="preserve"> </w:t>
+      </w:r>
+      <w:r>
+        <w:t xml:space="preserve">con la clase </w:t>
+      </w:r>
+      <w:proofErr w:type="spellStart"/>
+      <w:r>
+        <w:rPr>
+          <w:i/>
+          <w:iCs/>
+        </w:rPr>
+        <w:t>carousel</w:t>
+      </w:r>
+      <w:proofErr w:type="spellEnd"/>
+      <w:r>
+        <w:rPr>
+          <w:i/>
+          <w:iCs/>
+        </w:rPr>
+        <w:t xml:space="preserve"> </w:t>
+      </w:r>
+      <w:proofErr w:type="spellStart"/>
+      <w:r>
+        <w:rPr>
+          <w:i/>
+          <w:iCs/>
+        </w:rPr>
+        <w:t>slide</w:t>
+      </w:r>
+      <w:proofErr w:type="spellEnd"/>
+      <w:r>
+        <w:rPr>
+          <w:i/>
+          <w:iCs/>
+        </w:rPr>
+        <w:t xml:space="preserve"> </w:t>
+      </w:r>
+      <w:r>
+        <w:t xml:space="preserve">compuesto por 3 imágenes. </w:t>
+      </w:r>
+    </w:p>
+    <w:p>
+      <w:pPr>
+        <w:jc w:val="both"/>
+      </w:pPr>
+      <w:r>
+        <w:rPr>
+          <w:noProof/>
+        </w:rPr>
+        <w:drawing>
+          <wp:anchor distT="0" distB="0" distL="114300" distR="114300" simplePos="0" relativeHeight="251667456" behindDoc="0" locked="0" layoutInCell="1" allowOverlap="1" wp14:anchorId="316E68B5" wp14:editId="258B905D">
+            <wp:simplePos x="0" y="0"/>
+            <wp:positionH relativeFrom="margin">
+              <wp:align>right</wp:align>
+            </wp:positionH>
+            <wp:positionV relativeFrom="paragraph">
+              <wp:posOffset>6985</wp:posOffset>
+            </wp:positionV>
+            <wp:extent cx="1764665" cy="737870"/>
+            <wp:effectExtent l="0" t="0" r="6985" b="5080"/>
+            <wp:wrapSquare wrapText="bothSides"/>
+            <wp:docPr id="1483141048" name="Imagen 1"/>
+            <wp:cNvGraphicFramePr>
+              <a:graphicFrameLocks xmlns:a="http://schemas.openxmlformats.org/drawingml/2006/main" noChangeAspect="1"/>
+            </wp:cNvGraphicFramePr>
+            <a:graphic xmlns:a="http://schemas.openxmlformats.org/drawingml/2006/main">
+              <a:graphicData uri="http://schemas.openxmlformats.org/drawingml/2006/picture">
+                <pic:pic xmlns:pic="http://schemas.openxmlformats.org/drawingml/2006/picture">
+                  <pic:nvPicPr>
+                    <pic:cNvPr id="1483141048" name=""/>
+                    <pic:cNvPicPr/>
+                  </pic:nvPicPr>
+                  <pic:blipFill>
+                    <a:blip r:embed="rId16">
+                      <a:extLst>
+                        <a:ext uri="{28A0092B-C50C-407E-A947-70E740481C1C}">
+                          <a14:useLocalDpi xmlns:a14="http://schemas.microsoft.com/office/drawing/2010/main" val="0"/>
+                        </a:ext>
+                      </a:extLst>
+                    </a:blip>
+                    <a:stretch>
+                      <a:fillRect/>
+                    </a:stretch>
+                  </pic:blipFill>
+                  <pic:spPr>
+                    <a:xfrm>
+                      <a:off x="0" y="0"/>
+                      <a:ext cx="1764665" cy="737870"/>
+                    </a:xfrm>
+                    <a:prstGeom prst="rect">
+                      <a:avLst/>
+                    </a:prstGeom>
+                  </pic:spPr>
+                </pic:pic>
+              </a:graphicData>
+            </a:graphic>
+            <wp14:sizeRelH relativeFrom="margin">
+              <wp14:pctWidth>0</wp14:pctWidth>
+            </wp14:sizeRelH>
+            <wp14:sizeRelV relativeFrom="margin">
+              <wp14:pctHeight>0</wp14:pctHeight>
+            </wp14:sizeRelV>
+          </wp:anchor>
+        </w:drawing>
+      </w:r>
+      <w:r>
+        <w:t xml:space="preserve">Para editarlas, en el archivo </w:t>
+      </w:r>
+      <w:proofErr w:type="spellStart"/>
+      <w:r>
+        <w:t>css</w:t>
+      </w:r>
+      <w:proofErr w:type="spellEnd"/>
+      <w:r>
+        <w:t xml:space="preserve"> ajusto </w:t>
+      </w:r>
+      <w:r>
+        <w:t>el</w:t>
+      </w:r>
+      <w:r>
+        <w:t xml:space="preserve"> máximo de altura y añadimos la propiedad </w:t>
+      </w:r>
+      <w:proofErr w:type="spellStart"/>
+      <w:r>
+        <w:rPr>
+          <w:i/>
+          <w:iCs/>
+        </w:rPr>
+        <w:t>cover</w:t>
+      </w:r>
+      <w:proofErr w:type="spellEnd"/>
+      <w:r>
+        <w:rPr>
+          <w:i/>
+          <w:iCs/>
+        </w:rPr>
+        <w:t xml:space="preserve">, </w:t>
+      </w:r>
+      <w:r>
+        <w:t>haciendo que la imagen se ajuste al tamaño del contenedor y se recorte si es necesario. Esto me ayuda a mantener la relación de aspecto con el resto de ellas.</w:t>
+      </w:r>
+    </w:p>
+    <w:p>
+      <w:pPr>
+        <w:jc w:val="both"/>
+      </w:pPr>
+    </w:p>
+    <w:p>
+      <w:r>
+        <w:rPr>
+          <w:noProof/>
+        </w:rPr>
+        <w:lastRenderedPageBreak/>
+        <w:drawing>
+          <wp:anchor distT="0" distB="0" distL="114300" distR="114300" simplePos="0" relativeHeight="251669504" behindDoc="1" locked="0" layoutInCell="1" allowOverlap="1" wp14:anchorId="50477CA9" wp14:editId="654F7469">
+            <wp:simplePos x="0" y="0"/>
+            <wp:positionH relativeFrom="margin">
+              <wp:align>right</wp:align>
+            </wp:positionH>
+            <wp:positionV relativeFrom="paragraph">
+              <wp:posOffset>447316</wp:posOffset>
+            </wp:positionV>
+            <wp:extent cx="2639695" cy="793115"/>
+            <wp:effectExtent l="0" t="0" r="8255" b="6985"/>
+            <wp:wrapTopAndBottom/>
+            <wp:docPr id="2037785859" name="Imagen 1"/>
+            <wp:cNvGraphicFramePr>
+              <a:graphicFrameLocks xmlns:a="http://schemas.openxmlformats.org/drawingml/2006/main" noChangeAspect="1"/>
+            </wp:cNvGraphicFramePr>
+            <a:graphic xmlns:a="http://schemas.openxmlformats.org/drawingml/2006/main">
+              <a:graphicData uri="http://schemas.openxmlformats.org/drawingml/2006/picture">
+                <pic:pic xmlns:pic="http://schemas.openxmlformats.org/drawingml/2006/picture">
+                  <pic:nvPicPr>
+                    <pic:cNvPr id="2037785859" name=""/>
+                    <pic:cNvPicPr/>
+                  </pic:nvPicPr>
+                  <pic:blipFill>
+                    <a:blip r:embed="rId17">
+                      <a:extLst>
+                        <a:ext uri="{28A0092B-C50C-407E-A947-70E740481C1C}">
+                          <a14:useLocalDpi xmlns:a14="http://schemas.microsoft.com/office/drawing/2010/main" val="0"/>
+                        </a:ext>
+                      </a:extLst>
+                    </a:blip>
+                    <a:stretch>
+                      <a:fillRect/>
+                    </a:stretch>
+                  </pic:blipFill>
+                  <pic:spPr>
+                    <a:xfrm>
+                      <a:off x="0" y="0"/>
+                      <a:ext cx="2639695" cy="793115"/>
+                    </a:xfrm>
+                    <a:prstGeom prst="rect">
+                      <a:avLst/>
+                    </a:prstGeom>
+                  </pic:spPr>
+                </pic:pic>
+              </a:graphicData>
+            </a:graphic>
+            <wp14:sizeRelH relativeFrom="margin">
+              <wp14:pctWidth>0</wp14:pctWidth>
+            </wp14:sizeRelH>
+            <wp14:sizeRelV relativeFrom="margin">
+              <wp14:pctHeight>0</wp14:pctHeight>
+            </wp14:sizeRelV>
+          </wp:anchor>
+        </w:drawing>
+      </w:r>
+      <w:r>
+        <w:rPr>
+          <w:noProof/>
+        </w:rPr>
+        <w:drawing>
+          <wp:anchor distT="0" distB="0" distL="114300" distR="114300" simplePos="0" relativeHeight="251668480" behindDoc="1" locked="0" layoutInCell="1" allowOverlap="1" wp14:anchorId="075BFBC5" wp14:editId="0E953D6C">
+            <wp:simplePos x="0" y="0"/>
+            <wp:positionH relativeFrom="margin">
+              <wp:align>left</wp:align>
+            </wp:positionH>
+            <wp:positionV relativeFrom="paragraph">
+              <wp:posOffset>427300</wp:posOffset>
+            </wp:positionV>
+            <wp:extent cx="2425065" cy="1024890"/>
+            <wp:effectExtent l="0" t="0" r="0" b="3810"/>
+            <wp:wrapTight wrapText="bothSides">
+              <wp:wrapPolygon edited="0">
+                <wp:start x="0" y="0"/>
+                <wp:lineTo x="0" y="21279"/>
+                <wp:lineTo x="21379" y="21279"/>
+                <wp:lineTo x="21379" y="0"/>
+                <wp:lineTo x="0" y="0"/>
+              </wp:wrapPolygon>
+            </wp:wrapTight>
+            <wp:docPr id="709557896" name="Imagen 1"/>
+            <wp:cNvGraphicFramePr>
+              <a:graphicFrameLocks xmlns:a="http://schemas.openxmlformats.org/drawingml/2006/main" noChangeAspect="1"/>
+            </wp:cNvGraphicFramePr>
+            <a:graphic xmlns:a="http://schemas.openxmlformats.org/drawingml/2006/main">
+              <a:graphicData uri="http://schemas.openxmlformats.org/drawingml/2006/picture">
+                <pic:pic xmlns:pic="http://schemas.openxmlformats.org/drawingml/2006/picture">
+                  <pic:nvPicPr>
+                    <pic:cNvPr id="709557896" name=""/>
+                    <pic:cNvPicPr/>
+                  </pic:nvPicPr>
+                  <pic:blipFill>
+                    <a:blip r:embed="rId18">
+                      <a:extLst>
+                        <a:ext uri="{28A0092B-C50C-407E-A947-70E740481C1C}">
+                          <a14:useLocalDpi xmlns:a14="http://schemas.microsoft.com/office/drawing/2010/main" val="0"/>
+                        </a:ext>
+                      </a:extLst>
+                    </a:blip>
+                    <a:stretch>
+                      <a:fillRect/>
+                    </a:stretch>
+                  </pic:blipFill>
+                  <pic:spPr>
+                    <a:xfrm>
+                      <a:off x="0" y="0"/>
+                      <a:ext cx="2429336" cy="1027078"/>
+                    </a:xfrm>
+                    <a:prstGeom prst="rect">
+                      <a:avLst/>
+                    </a:prstGeom>
+                  </pic:spPr>
+                </pic:pic>
+              </a:graphicData>
+            </a:graphic>
+            <wp14:sizeRelH relativeFrom="margin">
+              <wp14:pctWidth>0</wp14:pctWidth>
+            </wp14:sizeRelH>
+            <wp14:sizeRelV relativeFrom="margin">
+              <wp14:pctHeight>0</wp14:pctHeight>
+            </wp14:sizeRelV>
+          </wp:anchor>
+        </w:drawing>
+      </w:r>
+      <w:r>
+        <w:t xml:space="preserve">Para los controles del </w:t>
+      </w:r>
+      <w:proofErr w:type="spellStart"/>
+      <w:r>
+        <w:rPr>
+          <w:i/>
+          <w:iCs/>
+        </w:rPr>
+        <w:t>carousel</w:t>
+      </w:r>
+      <w:proofErr w:type="spellEnd"/>
+      <w:r>
+        <w:t xml:space="preserve">, cambio el fondo y la opacidad además de añadir un efecto </w:t>
+      </w:r>
+      <w:proofErr w:type="spellStart"/>
+      <w:r>
+        <w:rPr>
+          <w:i/>
+          <w:iCs/>
+        </w:rPr>
+        <w:t>hover</w:t>
+      </w:r>
+      <w:proofErr w:type="spellEnd"/>
+      <w:r>
+        <w:rPr>
+          <w:i/>
+          <w:iCs/>
+        </w:rPr>
+        <w:t xml:space="preserve"> </w:t>
+      </w:r>
+      <w:r>
+        <w:t>para cambiar esa opacidad y dar un efecto de resaltado.</w:t>
+      </w:r>
     </w:p>
     <w:p/>
     <w:p/>
+    <w:p>
+      <w:pPr>
+        <w:pStyle w:val="Ttulo1"/>
+        <w:rPr>
+          <w:color w:val="70AD47" w:themeColor="accent6"/>
+          <w:u w:val="single"/>
+        </w:rPr>
+      </w:pPr>
+      <w:bookmarkStart w:id="4" w:name="_Toc183608554"/>
+      <w:r>
+        <w:rPr>
+          <w:color w:val="70AD47" w:themeColor="accent6"/>
+        </w:rPr>
+        <w:t>Segunda sección</w:t>
+      </w:r>
+      <w:bookmarkEnd w:id="4"/>
+      <w:r>
+        <w:rPr>
+          <w:color w:val="70AD47" w:themeColor="accent6"/>
+        </w:rPr>
+        <w:t xml:space="preserve"> </w:t>
+      </w:r>
+    </w:p>
+    <w:p>
+      <w:pPr>
+        <w:rPr>
+          <w:color w:val="70AD47" w:themeColor="accent6"/>
+        </w:rPr>
+      </w:pPr>
+    </w:p>
+    <w:p>
+      <w:pPr>
+        <w:pStyle w:val="Ttulo2"/>
+        <w:rPr>
+          <w:color w:val="70AD47" w:themeColor="accent6"/>
+        </w:rPr>
+      </w:pPr>
+      <w:bookmarkStart w:id="5" w:name="_Toc183608555"/>
+      <w:r>
+        <w:rPr>
+          <w:color w:val="70AD47" w:themeColor="accent6"/>
+        </w:rPr>
+        <w:t>Portafolio</w:t>
+      </w:r>
+      <w:bookmarkEnd w:id="5"/>
+    </w:p>
+    <w:p/>
+    <w:p>
+      <w:pPr>
+        <w:jc w:val="both"/>
+      </w:pPr>
+      <w:r>
+        <w:t>Distribución sencilla de imágenes, introduzco en la misma fila 3 contenedores que alterarán la cantidad de columnas que ocupan</w:t>
+      </w:r>
+      <w:r>
+        <w:t xml:space="preserve">. </w:t>
+      </w:r>
+    </w:p>
+    <w:p>
+      <w:pPr>
+        <w:jc w:val="both"/>
+      </w:pPr>
+      <w:r>
+        <w:t xml:space="preserve">Las imágenes verticales (primera y última) tienen un </w:t>
+      </w:r>
+      <w:proofErr w:type="spellStart"/>
+      <w:r>
+        <w:rPr>
+          <w:i/>
+          <w:iCs/>
+        </w:rPr>
+        <w:t>div</w:t>
+      </w:r>
+      <w:proofErr w:type="spellEnd"/>
+      <w:r>
+        <w:t xml:space="preserve"> para cada una, mientras que las imágenes pequeñas (segunda y tercera) se encuentran en el mismo contenedor. </w:t>
+      </w:r>
+    </w:p>
+    <w:p>
+      <w:pPr>
+        <w:jc w:val="both"/>
+      </w:pPr>
+      <w:r>
+        <w:t xml:space="preserve">Para dispositivos pequeños, las imágenes se muestran una por una en posición descendente, y a partir de pantalla mediana se forma el mosaico. </w:t>
+      </w:r>
+    </w:p>
+    <w:p>
+      <w:pPr>
+        <w:jc w:val="both"/>
+      </w:pPr>
+      <w:r>
+        <w:rPr>
+          <w:noProof/>
+        </w:rPr>
+        <w:drawing>
+          <wp:inline distT="0" distB="0" distL="0" distR="0" wp14:anchorId="00C29521" wp14:editId="6A6804A7">
+            <wp:extent cx="5400040" cy="2174875"/>
+            <wp:effectExtent l="0" t="0" r="0" b="0"/>
+            <wp:docPr id="1063374404" name="Imagen 1"/>
+            <wp:cNvGraphicFramePr>
+              <a:graphicFrameLocks xmlns:a="http://schemas.openxmlformats.org/drawingml/2006/main" noChangeAspect="1"/>
+            </wp:cNvGraphicFramePr>
+            <a:graphic xmlns:a="http://schemas.openxmlformats.org/drawingml/2006/main">
+              <a:graphicData uri="http://schemas.openxmlformats.org/drawingml/2006/picture">
+                <pic:pic xmlns:pic="http://schemas.openxmlformats.org/drawingml/2006/picture">
+                  <pic:nvPicPr>
+                    <pic:cNvPr id="1063374404" name=""/>
+                    <pic:cNvPicPr/>
+                  </pic:nvPicPr>
+                  <pic:blipFill>
+                    <a:blip r:embed="rId19"/>
+                    <a:stretch>
+                      <a:fillRect/>
+                    </a:stretch>
+                  </pic:blipFill>
+                  <pic:spPr>
+                    <a:xfrm>
+                      <a:off x="0" y="0"/>
+                      <a:ext cx="5400040" cy="2174875"/>
+                    </a:xfrm>
+                    <a:prstGeom prst="rect">
+                      <a:avLst/>
+                    </a:prstGeom>
+                  </pic:spPr>
+                </pic:pic>
+              </a:graphicData>
+            </a:graphic>
+          </wp:inline>
+        </w:drawing>
+      </w:r>
+    </w:p>
+    <w:p>
+      <w:pPr>
+        <w:jc w:val="both"/>
+      </w:pPr>
+    </w:p>
+    <w:p>
+      <w:pPr>
+        <w:pStyle w:val="Ttulo1"/>
+        <w:rPr>
+          <w:color w:val="70AD47" w:themeColor="accent6"/>
+        </w:rPr>
+      </w:pPr>
+      <w:bookmarkStart w:id="6" w:name="_Toc183608556"/>
+      <w:r>
+        <w:rPr>
+          <w:color w:val="70AD47" w:themeColor="accent6"/>
+        </w:rPr>
+        <w:t>Tercera sección</w:t>
+      </w:r>
+      <w:bookmarkEnd w:id="6"/>
+      <w:r>
+        <w:rPr>
+          <w:color w:val="70AD47" w:themeColor="accent6"/>
+        </w:rPr>
+        <w:t xml:space="preserve"> </w:t>
+      </w:r>
+    </w:p>
+    <w:p>
+      <w:pPr>
+        <w:rPr>
+          <w:color w:val="70AD47" w:themeColor="accent6"/>
+        </w:rPr>
+      </w:pPr>
+    </w:p>
+    <w:p>
+      <w:pPr>
+        <w:pStyle w:val="Ttulo2"/>
+        <w:rPr>
+          <w:color w:val="70AD47" w:themeColor="accent6"/>
+        </w:rPr>
+      </w:pPr>
+      <w:bookmarkStart w:id="7" w:name="_Toc183608557"/>
+      <w:r>
+        <w:rPr>
+          <w:color w:val="70AD47" w:themeColor="accent6"/>
+        </w:rPr>
+        <w:t>Sobre mí</w:t>
+      </w:r>
+      <w:bookmarkEnd w:id="7"/>
+    </w:p>
+    <w:p/>
+    <w:p>
+      <w:pPr>
+        <w:jc w:val="both"/>
+      </w:pPr>
+      <w:r>
+        <w:t xml:space="preserve">Está compuesto por un </w:t>
+      </w:r>
+      <w:proofErr w:type="spellStart"/>
+      <w:r>
+        <w:rPr>
+          <w:i/>
+          <w:iCs/>
+        </w:rPr>
+        <w:t>main</w:t>
+      </w:r>
+      <w:proofErr w:type="spellEnd"/>
+      <w:r>
+        <w:t xml:space="preserve"> y un </w:t>
+      </w:r>
+      <w:r>
+        <w:rPr>
+          <w:i/>
+          <w:iCs/>
+        </w:rPr>
+        <w:t>aside.</w:t>
+      </w:r>
+      <w:r>
+        <w:t xml:space="preserve"> En pantallas de tamaño grande (</w:t>
+      </w:r>
+      <w:proofErr w:type="spellStart"/>
+      <w:r>
+        <w:rPr>
+          <w:i/>
+          <w:iCs/>
+        </w:rPr>
+        <w:t>lg</w:t>
+      </w:r>
+      <w:proofErr w:type="spellEnd"/>
+      <w:r>
+        <w:t xml:space="preserve">), el </w:t>
+      </w:r>
+      <w:r>
+        <w:rPr>
+          <w:i/>
+          <w:iCs/>
+        </w:rPr>
+        <w:t>aside</w:t>
+      </w:r>
+      <w:r>
+        <w:t xml:space="preserve"> se mantendrá a la derecha y la imagen de perfil (dentro del </w:t>
+      </w:r>
+      <w:proofErr w:type="spellStart"/>
+      <w:r>
+        <w:rPr>
+          <w:i/>
+          <w:iCs/>
+        </w:rPr>
+        <w:t>main</w:t>
+      </w:r>
+      <w:proofErr w:type="spellEnd"/>
+      <w:r>
+        <w:t xml:space="preserve">), a la izquierda. En el resto de dispositivos, se mantendrá uno encima de otro, al igual que las imágenes de la anterior sección. </w:t>
+      </w:r>
+    </w:p>
+    <w:p>
+      <w:pPr>
+        <w:jc w:val="both"/>
+      </w:pPr>
+      <w:r>
+        <w:lastRenderedPageBreak/>
+        <w:t>Dentro del contenido</w:t>
+      </w:r>
+      <w:r>
+        <w:t>, donde introduzco la información, se encuentra el mismo efecto de escritura para “full-</w:t>
+      </w:r>
+      <w:proofErr w:type="spellStart"/>
+      <w:r>
+        <w:t>stack</w:t>
+      </w:r>
+      <w:proofErr w:type="spellEnd"/>
+      <w:r>
+        <w:t xml:space="preserve">”, y más abajo inserto imágenes con las tecnologías que conozco, alterando los píxeles de ancho y dándole un efecto </w:t>
+      </w:r>
+      <w:proofErr w:type="spellStart"/>
+      <w:r>
+        <w:rPr>
+          <w:i/>
+          <w:iCs/>
+        </w:rPr>
+        <w:t>hover</w:t>
+      </w:r>
+      <w:proofErr w:type="spellEnd"/>
+      <w:r>
+        <w:t xml:space="preserve"> que transforma su tamaño.</w:t>
+      </w:r>
+    </w:p>
+    <w:p>
+      <w:pPr>
+        <w:jc w:val="both"/>
+        <w:rPr>
+          <w:color w:val="70AD47" w:themeColor="accent6"/>
+        </w:rPr>
+      </w:pPr>
+    </w:p>
+    <w:p>
+      <w:pPr>
+        <w:pStyle w:val="Ttulo2"/>
+        <w:rPr>
+          <w:color w:val="70AD47" w:themeColor="accent6"/>
+        </w:rPr>
+      </w:pPr>
+      <w:r>
+        <w:rPr>
+          <w:color w:val="70AD47" w:themeColor="accent6"/>
+        </w:rPr>
+        <w:t xml:space="preserve"> </w:t>
+      </w:r>
+      <w:bookmarkStart w:id="8" w:name="_Toc183608558"/>
+      <w:r>
+        <w:rPr>
+          <w:color w:val="70AD47" w:themeColor="accent6"/>
+        </w:rPr>
+        <w:t>Proyectos</w:t>
+      </w:r>
+      <w:bookmarkEnd w:id="8"/>
+    </w:p>
+    <w:p/>
+    <w:p>
+      <w:pPr>
+        <w:jc w:val="both"/>
+      </w:pPr>
+      <w:r>
+        <w:t xml:space="preserve">Como segundo elemento novedoso, introduzco una clase de Bootstrap llamada </w:t>
+      </w:r>
+      <w:proofErr w:type="spellStart"/>
+      <w:r>
+        <w:rPr>
+          <w:i/>
+          <w:iCs/>
+        </w:rPr>
+        <w:t>list-group</w:t>
+      </w:r>
+      <w:proofErr w:type="spellEnd"/>
+      <w:r>
+        <w:t xml:space="preserve"> que muestra un</w:t>
+      </w:r>
+      <w:r>
+        <w:t xml:space="preserve"> grupo de </w:t>
+      </w:r>
+      <w:proofErr w:type="spellStart"/>
+      <w:proofErr w:type="gramStart"/>
+      <w:r>
+        <w:rPr>
+          <w:i/>
+          <w:iCs/>
+        </w:rPr>
+        <w:t>divs</w:t>
+      </w:r>
+      <w:proofErr w:type="spellEnd"/>
+      <w:r>
+        <w:rPr>
+          <w:i/>
+          <w:iCs/>
+        </w:rPr>
+        <w:t xml:space="preserve"> </w:t>
+      </w:r>
+      <w:r>
+        <w:t xml:space="preserve"> o</w:t>
+      </w:r>
+      <w:proofErr w:type="gramEnd"/>
+      <w:r>
+        <w:t xml:space="preserve"> </w:t>
+      </w:r>
+      <w:proofErr w:type="spellStart"/>
+      <w:r>
+        <w:rPr>
+          <w:i/>
+          <w:iCs/>
+        </w:rPr>
+        <w:t>li</w:t>
+      </w:r>
+      <w:proofErr w:type="spellEnd"/>
+      <w:r>
+        <w:rPr>
+          <w:i/>
+          <w:iCs/>
+        </w:rPr>
+        <w:t xml:space="preserve"> </w:t>
+      </w:r>
+      <w:r>
+        <w:t xml:space="preserve">en forma de </w:t>
+      </w:r>
+      <w:proofErr w:type="spellStart"/>
+      <w:r>
+        <w:rPr>
+          <w:i/>
+          <w:iCs/>
+        </w:rPr>
+        <w:t>cards</w:t>
+      </w:r>
+      <w:proofErr w:type="spellEnd"/>
+      <w:r>
+        <w:rPr>
+          <w:i/>
+          <w:iCs/>
+        </w:rPr>
+        <w:t xml:space="preserve"> </w:t>
+      </w:r>
+      <w:r>
+        <w:t xml:space="preserve">unificados, separándolos </w:t>
+      </w:r>
+      <w:r>
+        <w:t xml:space="preserve">por bordes. Además de darle un efecto </w:t>
+      </w:r>
+      <w:proofErr w:type="spellStart"/>
+      <w:r>
+        <w:rPr>
+          <w:i/>
+          <w:iCs/>
+        </w:rPr>
+        <w:t>hover</w:t>
+      </w:r>
+      <w:proofErr w:type="spellEnd"/>
+      <w:r>
+        <w:t xml:space="preserve">, he introducido una clase con sombras que utilizo en otros componentes, y en el primer contenedor tenemos un botón que nos lleva al ejemplo del proyecto. </w:t>
+      </w:r>
+    </w:p>
+    <w:p>
+      <w:pPr>
+        <w:jc w:val="both"/>
+      </w:pPr>
+      <w:r>
+        <w:t xml:space="preserve">La clase contiene diferentes parámetros a parte de clases propias. Dentro del </w:t>
+      </w:r>
+      <w:proofErr w:type="spellStart"/>
+      <w:r>
+        <w:rPr>
+          <w:i/>
+          <w:iCs/>
+        </w:rPr>
+        <w:t>list-group</w:t>
+      </w:r>
+      <w:proofErr w:type="spellEnd"/>
+      <w:r>
+        <w:rPr>
+          <w:i/>
+          <w:iCs/>
+        </w:rPr>
+        <w:t xml:space="preserve"> </w:t>
+      </w:r>
+      <w:r>
+        <w:t xml:space="preserve">debemos recalcar qué elemento es un </w:t>
+      </w:r>
+      <w:proofErr w:type="spellStart"/>
+      <w:r>
+        <w:rPr>
+          <w:i/>
+          <w:iCs/>
+        </w:rPr>
+        <w:t>list-group-item</w:t>
+      </w:r>
+      <w:proofErr w:type="spellEnd"/>
+      <w:r>
+        <w:rPr>
+          <w:i/>
+          <w:iCs/>
+        </w:rPr>
+        <w:t xml:space="preserve">. </w:t>
+      </w:r>
+    </w:p>
+    <w:p>
+      <w:pPr>
+        <w:jc w:val="both"/>
+      </w:pPr>
+      <w:r>
+        <w:rPr>
+          <w:noProof/>
+        </w:rPr>
+        <w:drawing>
+          <wp:inline distT="0" distB="0" distL="0" distR="0" wp14:anchorId="13F60AC6" wp14:editId="5FE8672A">
+            <wp:extent cx="5400040" cy="1378585"/>
+            <wp:effectExtent l="0" t="0" r="0" b="0"/>
+            <wp:docPr id="1917500943" name="Imagen 1"/>
+            <wp:cNvGraphicFramePr>
+              <a:graphicFrameLocks xmlns:a="http://schemas.openxmlformats.org/drawingml/2006/main" noChangeAspect="1"/>
+            </wp:cNvGraphicFramePr>
+            <a:graphic xmlns:a="http://schemas.openxmlformats.org/drawingml/2006/main">
+              <a:graphicData uri="http://schemas.openxmlformats.org/drawingml/2006/picture">
+                <pic:pic xmlns:pic="http://schemas.openxmlformats.org/drawingml/2006/picture">
+                  <pic:nvPicPr>
+                    <pic:cNvPr id="1917500943" name=""/>
+                    <pic:cNvPicPr/>
+                  </pic:nvPicPr>
+                  <pic:blipFill>
+                    <a:blip r:embed="rId20"/>
+                    <a:stretch>
+                      <a:fillRect/>
+                    </a:stretch>
+                  </pic:blipFill>
+                  <pic:spPr>
+                    <a:xfrm>
+                      <a:off x="0" y="0"/>
+                      <a:ext cx="5400040" cy="1378585"/>
+                    </a:xfrm>
+                    <a:prstGeom prst="rect">
+                      <a:avLst/>
+                    </a:prstGeom>
+                  </pic:spPr>
+                </pic:pic>
+              </a:graphicData>
+            </a:graphic>
+          </wp:inline>
+        </w:drawing>
+      </w:r>
+    </w:p>
+    <w:p>
+      <w:r>
+        <w:t xml:space="preserve">Para el botón con el enlace, he implementado la función </w:t>
+      </w:r>
+      <w:proofErr w:type="spellStart"/>
+      <w:proofErr w:type="gramStart"/>
+      <w:r>
+        <w:rPr>
+          <w:i/>
+          <w:iCs/>
+        </w:rPr>
+        <w:t>window.open</w:t>
+      </w:r>
+      <w:proofErr w:type="spellEnd"/>
+      <w:proofErr w:type="gramEnd"/>
+      <w:r>
+        <w:t xml:space="preserve">. </w:t>
+      </w:r>
+    </w:p>
+    <w:p/>
+    <w:p>
+      <w:pPr>
+        <w:pStyle w:val="Ttulo1"/>
+        <w:rPr>
+          <w:color w:val="70AD47" w:themeColor="accent6"/>
+        </w:rPr>
+      </w:pPr>
+      <w:bookmarkStart w:id="9" w:name="_Toc183608559"/>
+      <w:r>
+        <w:rPr>
+          <w:color w:val="70AD47" w:themeColor="accent6"/>
+        </w:rPr>
+        <w:t>Cuarta sección</w:t>
+      </w:r>
+      <w:bookmarkEnd w:id="9"/>
+      <w:r>
+        <w:rPr>
+          <w:color w:val="70AD47" w:themeColor="accent6"/>
+        </w:rPr>
+        <w:t xml:space="preserve"> </w:t>
+      </w:r>
+    </w:p>
+    <w:p>
+      <w:pPr>
+        <w:rPr>
+          <w:color w:val="70AD47" w:themeColor="accent6"/>
+        </w:rPr>
+      </w:pPr>
+    </w:p>
+    <w:p>
+      <w:pPr>
+        <w:pStyle w:val="Ttulo2"/>
+        <w:rPr>
+          <w:color w:val="70AD47" w:themeColor="accent6"/>
+        </w:rPr>
+      </w:pPr>
+      <w:bookmarkStart w:id="10" w:name="_Toc183608560"/>
+      <w:r>
+        <w:rPr>
+          <w:color w:val="70AD47" w:themeColor="accent6"/>
+        </w:rPr>
+        <w:t>Contacto</w:t>
+      </w:r>
+      <w:bookmarkEnd w:id="10"/>
+    </w:p>
+    <w:p/>
+    <w:p>
+      <w:pPr>
+        <w:jc w:val="both"/>
+      </w:pPr>
+      <w:r>
+        <w:t xml:space="preserve">Formulario simple, funciona a modo de fila y en él introducimos cada una de las columnas que son los inputs. Para tamaños </w:t>
+      </w:r>
+      <w:proofErr w:type="spellStart"/>
+      <w:r>
+        <w:rPr>
+          <w:i/>
+          <w:iCs/>
+        </w:rPr>
+        <w:t>sm</w:t>
+      </w:r>
+      <w:proofErr w:type="spellEnd"/>
+      <w:r>
+        <w:t xml:space="preserve"> ocupan todo el ancho, y a partir de </w:t>
+      </w:r>
+      <w:proofErr w:type="spellStart"/>
+      <w:r>
+        <w:rPr>
+          <w:i/>
+          <w:iCs/>
+        </w:rPr>
+        <w:t>md</w:t>
+      </w:r>
+      <w:proofErr w:type="spellEnd"/>
+      <w:r>
+        <w:rPr>
+          <w:i/>
+          <w:iCs/>
+        </w:rPr>
+        <w:t xml:space="preserve"> </w:t>
+      </w:r>
+      <w:r>
+        <w:t xml:space="preserve">se ajustan al ancho, teniendo el nombre y el correo a la misma altura. </w:t>
+      </w:r>
+    </w:p>
+    <w:p>
+      <w:pPr>
+        <w:jc w:val="both"/>
+      </w:pPr>
+      <w:r>
+        <w:t xml:space="preserve">El </w:t>
+      </w:r>
+      <w:proofErr w:type="spellStart"/>
+      <w:r>
+        <w:rPr>
+          <w:i/>
+          <w:iCs/>
+        </w:rPr>
+        <w:t>text</w:t>
+      </w:r>
+      <w:proofErr w:type="spellEnd"/>
+      <w:r>
+        <w:rPr>
+          <w:i/>
+          <w:iCs/>
+        </w:rPr>
+        <w:t xml:space="preserve"> área</w:t>
+      </w:r>
+      <w:r>
+        <w:t xml:space="preserve"> y botón siempre se mantienen debajo de los otros elementos, variando su ancho. </w:t>
+      </w:r>
+    </w:p>
+    <w:p>
+      <w:pPr>
+        <w:jc w:val="both"/>
+      </w:pPr>
+    </w:p>
+    <w:p>
+      <w:pPr>
+        <w:pStyle w:val="Ttulo2"/>
+        <w:rPr>
+          <w:color w:val="70AD47" w:themeColor="accent6"/>
+          <w:u w:val="single"/>
+        </w:rPr>
+      </w:pPr>
+      <w:bookmarkStart w:id="11" w:name="_Toc183608561"/>
+      <w:proofErr w:type="spellStart"/>
+      <w:r>
+        <w:rPr>
+          <w:color w:val="70AD47" w:themeColor="accent6"/>
+        </w:rPr>
+        <w:t>Footer</w:t>
+      </w:r>
+      <w:bookmarkEnd w:id="11"/>
+      <w:proofErr w:type="spellEnd"/>
+    </w:p>
+    <w:p/>
+    <w:p>
+      <w:pPr>
+        <w:jc w:val="both"/>
+      </w:pPr>
+      <w:r>
+        <w:t xml:space="preserve">Ocupada todo el ancho de la página, fuera del contenedor principal de la misma. Cambio su fondo para que tenga contraste respecto al </w:t>
+      </w:r>
+      <w:proofErr w:type="spellStart"/>
+      <w:r>
+        <w:rPr>
+          <w:i/>
+          <w:iCs/>
+        </w:rPr>
+        <w:t>body</w:t>
+      </w:r>
+      <w:proofErr w:type="spellEnd"/>
+      <w:r>
+        <w:t xml:space="preserve">, y ajustamos columnas para enviar los iconos de las redes a la derecha en tamaños </w:t>
+      </w:r>
+      <w:proofErr w:type="spellStart"/>
+      <w:r>
+        <w:rPr>
+          <w:i/>
+          <w:iCs/>
+        </w:rPr>
+        <w:t>lg</w:t>
+      </w:r>
+      <w:proofErr w:type="spellEnd"/>
+      <w:r>
+        <w:t xml:space="preserve">, y los mostramos debajo del texto en pantallas más pequeñas. </w:t>
+      </w:r>
+    </w:p>
+    <w:p>
+      <w:pPr>
+        <w:jc w:val="both"/>
+      </w:pPr>
+    </w:p>
+    <w:p>
+      <w:pPr>
+        <w:jc w:val="both"/>
+      </w:pPr>
+    </w:p>
     <w:sectPr>
-      <w:headerReference w:type="default" r:id="rId16"/>
-      <w:footerReference w:type="default" r:id="rId17"/>
+      <w:headerReference w:type="default" r:id="rId21"/>
+      <w:footerReference w:type="default" r:id="rId22"/>
       <w:pgSz w:w="11906" w:h="16838"/>
       <w:pgMar w:top="1417" w:right="1701" w:bottom="1417" w:left="1701" w:header="708" w:footer="159" w:gutter="0"/>
       <w:pgNumType w:start="0"/>
@@ -6973,6 +8671,28 @@
       <w:szCs w:val="32"/>
     </w:rPr>
   </w:style>
+  <w:style w:type="paragraph" w:styleId="Ttulo2">
+    <w:name w:val="heading 2"/>
+    <w:basedOn w:val="Normal"/>
+    <w:next w:val="Normal"/>
+    <w:link w:val="Ttulo2Car"/>
+    <w:uiPriority w:val="9"/>
+    <w:unhideWhenUsed/>
+    <w:qFormat/>
+    <w:rsid w:val="006607EA"/>
+    <w:pPr>
+      <w:keepNext/>
+      <w:keepLines/>
+      <w:spacing w:before="40" w:after="0"/>
+      <w:outlineLvl w:val="1"/>
+    </w:pPr>
+    <w:rPr>
+      <w:rFonts w:asciiTheme="majorHAnsi" w:eastAsiaTheme="majorEastAsia" w:hAnsiTheme="majorHAnsi" w:cstheme="majorBidi"/>
+      <w:color w:val="2F5496" w:themeColor="accent1" w:themeShade="BF"/>
+      <w:sz w:val="26"/>
+      <w:szCs w:val="26"/>
+    </w:rPr>
+  </w:style>
   <w:style w:type="character" w:default="1" w:styleId="Fuentedeprrafopredeter">
     <w:name w:val="Default Paragraph Font"/>
     <w:uiPriority w:val="1"/>
@@ -7146,6 +8866,100 @@
       <w:color w:val="0563C1" w:themeColor="hyperlink"/>
       <w:u w:val="single"/>
     </w:rPr>
+  </w:style>
+  <w:style w:type="character" w:customStyle="1" w:styleId="Ttulo2Car">
+    <w:name w:val="Título 2 Car"/>
+    <w:basedOn w:val="Fuentedeprrafopredeter"/>
+    <w:link w:val="Ttulo2"/>
+    <w:uiPriority w:val="9"/>
+    <w:rsid w:val="006607EA"/>
+    <w:rPr>
+      <w:rFonts w:asciiTheme="majorHAnsi" w:eastAsiaTheme="majorEastAsia" w:hAnsiTheme="majorHAnsi" w:cstheme="majorBidi"/>
+      <w:color w:val="2F5496" w:themeColor="accent1" w:themeShade="BF"/>
+      <w:sz w:val="26"/>
+      <w:szCs w:val="26"/>
+    </w:rPr>
+  </w:style>
+  <w:style w:type="character" w:styleId="Refdecomentario">
+    <w:name w:val="annotation reference"/>
+    <w:basedOn w:val="Fuentedeprrafopredeter"/>
+    <w:uiPriority w:val="99"/>
+    <w:semiHidden/>
+    <w:unhideWhenUsed/>
+    <w:rsid w:val="005D2FBE"/>
+    <w:rPr>
+      <w:sz w:val="16"/>
+      <w:szCs w:val="16"/>
+    </w:rPr>
+  </w:style>
+  <w:style w:type="paragraph" w:styleId="Textocomentario">
+    <w:name w:val="annotation text"/>
+    <w:basedOn w:val="Normal"/>
+    <w:link w:val="TextocomentarioCar"/>
+    <w:uiPriority w:val="99"/>
+    <w:semiHidden/>
+    <w:unhideWhenUsed/>
+    <w:rsid w:val="005D2FBE"/>
+    <w:pPr>
+      <w:spacing w:line="240" w:lineRule="auto"/>
+    </w:pPr>
+    <w:rPr>
+      <w:sz w:val="20"/>
+      <w:szCs w:val="20"/>
+    </w:rPr>
+  </w:style>
+  <w:style w:type="character" w:customStyle="1" w:styleId="TextocomentarioCar">
+    <w:name w:val="Texto comentario Car"/>
+    <w:basedOn w:val="Fuentedeprrafopredeter"/>
+    <w:link w:val="Textocomentario"/>
+    <w:uiPriority w:val="99"/>
+    <w:semiHidden/>
+    <w:rsid w:val="005D2FBE"/>
+    <w:rPr>
+      <w:sz w:val="20"/>
+      <w:szCs w:val="20"/>
+    </w:rPr>
+  </w:style>
+  <w:style w:type="paragraph" w:styleId="Asuntodelcomentario">
+    <w:name w:val="annotation subject"/>
+    <w:basedOn w:val="Textocomentario"/>
+    <w:next w:val="Textocomentario"/>
+    <w:link w:val="AsuntodelcomentarioCar"/>
+    <w:uiPriority w:val="99"/>
+    <w:semiHidden/>
+    <w:unhideWhenUsed/>
+    <w:rsid w:val="005D2FBE"/>
+    <w:rPr>
+      <w:b/>
+      <w:bCs/>
+    </w:rPr>
+  </w:style>
+  <w:style w:type="character" w:customStyle="1" w:styleId="AsuntodelcomentarioCar">
+    <w:name w:val="Asunto del comentario Car"/>
+    <w:basedOn w:val="TextocomentarioCar"/>
+    <w:link w:val="Asuntodelcomentario"/>
+    <w:uiPriority w:val="99"/>
+    <w:semiHidden/>
+    <w:rsid w:val="005D2FBE"/>
+    <w:rPr>
+      <w:b/>
+      <w:bCs/>
+      <w:sz w:val="20"/>
+      <w:szCs w:val="20"/>
+    </w:rPr>
+  </w:style>
+  <w:style w:type="paragraph" w:styleId="TDC2">
+    <w:name w:val="toc 2"/>
+    <w:basedOn w:val="Normal"/>
+    <w:next w:val="Normal"/>
+    <w:autoRedefine/>
+    <w:uiPriority w:val="39"/>
+    <w:unhideWhenUsed/>
+    <w:rsid w:val="000C3571"/>
+    <w:pPr>
+      <w:spacing w:after="100"/>
+      <w:ind w:left="220"/>
+    </w:pPr>
   </w:style>
 </w:styles>
 </file>

</xml_diff>

<commit_message>
cambio memoria e imagenes
</commit_message>
<xml_diff>
--- a/portafolio/memoria/PedroSPortafolioMemoria.docx
+++ b/portafolio/memoria/PedroSPortafolioMemoria.docx
@@ -3852,7 +3852,7 @@
               <w:noProof/>
             </w:rPr>
             <w:drawing>
-              <wp:anchor distT="0" distB="0" distL="114300" distR="114300" simplePos="0" relativeHeight="251664384" behindDoc="1" locked="0" layoutInCell="1" allowOverlap="1" wp14:anchorId="6A391AE8" wp14:editId="4CEAE1C0">
+              <wp:anchor distT="0" distB="0" distL="114300" distR="114300" simplePos="0" relativeHeight="251664384" behindDoc="1" locked="0" layoutInCell="1" allowOverlap="1" wp14:anchorId="6A391AE8" wp14:editId="306DB205">
                 <wp:simplePos x="0" y="0"/>
                 <wp:positionH relativeFrom="column">
                   <wp:posOffset>-334645</wp:posOffset>
@@ -6253,14 +6253,27 @@
         <w:jc w:val="both"/>
       </w:pPr>
       <w:r>
-        <w:rPr>
-          <w:noProof/>
-        </w:rPr>
+        <w:t>Además, añado la clase “</w:t>
+      </w:r>
+      <w:proofErr w:type="spellStart"/>
+      <w:r>
+        <w:t>lightbox</w:t>
+      </w:r>
+      <w:proofErr w:type="spellEnd"/>
+      <w:r>
+        <w:t>” para añadir la función de abrir la imagen en pantalla completa.</w:t>
+      </w:r>
+    </w:p>
+    <w:p>
+      <w:pPr>
+        <w:jc w:val="both"/>
+      </w:pPr>
+      <w:r>
         <w:drawing>
-          <wp:inline distT="0" distB="0" distL="0" distR="0" wp14:anchorId="00C29521" wp14:editId="6A6804A7">
-            <wp:extent cx="5400040" cy="2174875"/>
+          <wp:inline distT="0" distB="0" distL="0" distR="0" wp14:anchorId="0313DBD8" wp14:editId="35AC5CB7">
+            <wp:extent cx="5400040" cy="2419350"/>
             <wp:effectExtent l="0" t="0" r="0" b="0"/>
-            <wp:docPr id="1063374404" name="Imagen 1"/>
+            <wp:docPr id="989407919" name="Imagen 1"/>
             <wp:cNvGraphicFramePr>
               <a:graphicFrameLocks xmlns:a="http://schemas.openxmlformats.org/drawingml/2006/main" noChangeAspect="1"/>
             </wp:cNvGraphicFramePr>
@@ -6268,7 +6281,7 @@
               <a:graphicData uri="http://schemas.openxmlformats.org/drawingml/2006/picture">
                 <pic:pic xmlns:pic="http://schemas.openxmlformats.org/drawingml/2006/picture">
                   <pic:nvPicPr>
-                    <pic:cNvPr id="1063374404" name=""/>
+                    <pic:cNvPr id="989407919" name=""/>
                     <pic:cNvPicPr/>
                   </pic:nvPicPr>
                   <pic:blipFill>
@@ -6280,7 +6293,7 @@
                   <pic:spPr>
                     <a:xfrm>
                       <a:off x="0" y="0"/>
-                      <a:ext cx="5400040" cy="2174875"/>
+                      <a:ext cx="5400040" cy="2419350"/>
                     </a:xfrm>
                     <a:prstGeom prst="rect">
                       <a:avLst/>
@@ -6405,7 +6418,11 @@
       </w:r>
       <w:proofErr w:type="spellEnd"/>
       <w:r>
-        <w:t xml:space="preserve">), a la izquierda. En el resto de dispositivos, se mantendrá uno encima de otro, al igual que las imágenes de la anterior sección. </w:t>
+        <w:t xml:space="preserve">), a la izquierda. En el resto de </w:t>
+      </w:r>
+      <w:r>
+        <w:lastRenderedPageBreak/>
+        <w:t xml:space="preserve">dispositivos, se mantendrá uno encima de otro, al igual que las imágenes de la anterior sección. </w:t>
       </w:r>
     </w:p>
     <w:p>
@@ -6413,7 +6430,6 @@
         <w:jc w:val="both"/>
       </w:pPr>
       <w:r>
-        <w:lastRenderedPageBreak/>
         <w:t>Dentro del contenido</w:t>
       </w:r>
       <w:r>
@@ -6847,11 +6863,6 @@
       <w:r>
         <w:t xml:space="preserve">, y los mostramos debajo del texto en pantallas más pequeñas. </w:t>
       </w:r>
-    </w:p>
-    <w:p>
-      <w:pPr>
-        <w:jc w:val="both"/>
-      </w:pPr>
     </w:p>
     <w:p>
       <w:pPr>

</xml_diff>